<commit_message>
added diaries and finished github doc
</commit_message>
<xml_diff>
--- a/github support/Github Howto.docx
+++ b/github support/Github Howto.docx
@@ -2,24 +2,6 @@
 <file path=word/document.xml><?xml version="1.0" encoding="utf-8"?>
 <w:document xmlns:wpc="http://schemas.microsoft.com/office/word/2010/wordprocessingCanvas" xmlns:cx="http://schemas.microsoft.com/office/drawing/2014/chartex" xmlns:cx1="http://schemas.microsoft.com/office/drawing/2015/9/8/chartex" xmlns:cx2="http://schemas.microsoft.com/office/drawing/2015/10/21/chartex" xmlns:cx3="http://schemas.microsoft.com/office/drawing/2016/5/9/chartex" xmlns:cx4="http://schemas.microsoft.com/office/drawing/2016/5/10/chartex" xmlns:cx5="http://schemas.microsoft.com/office/drawing/2016/5/11/chartex" xmlns:cx6="http://schemas.microsoft.com/office/drawing/2016/5/12/chartex" xmlns:cx7="http://schemas.microsoft.com/office/drawing/2016/5/13/chartex" xmlns:cx8="http://schemas.microsoft.com/office/drawing/2016/5/14/chartex" xmlns:mc="http://schemas.openxmlformats.org/markup-compatibility/2006" xmlns:aink="http://schemas.microsoft.com/office/drawing/2016/ink" xmlns:am3d="http://schemas.microsoft.com/office/drawing/2017/model3d" xmlns:o="urn:schemas-microsoft-com:office:office" xmlns:r="http://schemas.openxmlformats.org/officeDocument/2006/relationships" xmlns:m="http://schemas.openxmlformats.org/officeDocument/2006/math" xmlns:v="urn:schemas-microsoft-com:vml" xmlns:wp14="http://schemas.microsoft.com/office/word/2010/wordprocessingDrawing" xmlns:wp="http://schemas.openxmlformats.org/drawingml/2006/wordprocessingDrawing" xmlns:w10="urn:schemas-microsoft-com:office:word" xmlns:w="http://schemas.openxmlformats.org/wordprocessingml/2006/main" xmlns:w14="http://schemas.microsoft.com/office/word/2010/wordml" xmlns:w15="http://schemas.microsoft.com/office/word/2012/wordml" xmlns:w16cid="http://schemas.microsoft.com/office/word/2016/wordml/cid" xmlns:w16se="http://schemas.microsoft.com/office/word/2015/wordml/symex" xmlns:wpg="http://schemas.microsoft.com/office/word/2010/wordprocessingGroup" xmlns:wpi="http://schemas.microsoft.com/office/word/2010/wordprocessingInk" xmlns:wne="http://schemas.microsoft.com/office/word/2006/wordml" xmlns:wps="http://schemas.microsoft.com/office/word/2010/wordprocessingShape" mc:Ignorable="w14 w15 w16se w16cid wp14">
   <w:body>
-    <w:p>
-      <w:pPr>
-        <w:rPr>
-          <w:sz w:val="32"/>
-          <w:szCs w:val="32"/>
-          <w:lang w:val="en-US"/>
-        </w:rPr>
-      </w:pPr>
-    </w:p>
-    <w:p>
-      <w:pPr>
-        <w:rPr>
-          <w:sz w:val="32"/>
-          <w:szCs w:val="32"/>
-          <w:lang w:val="en-US"/>
-        </w:rPr>
-      </w:pPr>
-    </w:p>
     <w:p>
       <w:pPr>
         <w:rPr>
@@ -40,43 +22,115 @@
           <w:u w:val="single"/>
           <w:lang w:val="en-US"/>
         </w:rPr>
-        <w:t>Creating a branch</w:t>
-      </w:r>
-    </w:p>
-    <w:p>
-      <w:pPr>
-        <w:rPr>
-          <w:sz w:val="24"/>
-          <w:szCs w:val="24"/>
-          <w:lang w:val="en-US"/>
-        </w:rPr>
-      </w:pPr>
-      <w:r>
-        <w:rPr>
-          <w:sz w:val="24"/>
-          <w:szCs w:val="24"/>
-          <w:lang w:val="en-US"/>
-        </w:rPr>
-        <w:t xml:space="preserve"> A branch in </w:t>
-      </w:r>
-      <w:proofErr w:type="spellStart"/>
-      <w:r>
-        <w:rPr>
-          <w:sz w:val="24"/>
-          <w:szCs w:val="24"/>
-          <w:lang w:val="en-US"/>
-        </w:rPr>
-        <w:t>github</w:t>
-      </w:r>
-      <w:proofErr w:type="spellEnd"/>
-      <w:r>
-        <w:rPr>
-          <w:sz w:val="24"/>
-          <w:szCs w:val="24"/>
-          <w:lang w:val="en-US"/>
-        </w:rPr>
-        <w:t xml:space="preserve"> is like </w:t>
-      </w:r>
+        <w:t>Github DO NOTS</w:t>
+      </w:r>
+    </w:p>
+    <w:p>
+      <w:pPr>
+        <w:pStyle w:val="ListParagraph"/>
+        <w:numPr>
+          <w:ilvl w:val="0"/>
+          <w:numId w:val="2"/>
+        </w:numPr>
+        <w:rPr>
+          <w:b/>
+          <w:bCs/>
+          <w:sz w:val="28"/>
+          <w:szCs w:val="28"/>
+          <w:lang w:val="en-US"/>
+        </w:rPr>
+      </w:pPr>
+      <w:r>
+        <w:rPr>
+          <w:b/>
+          <w:bCs/>
+          <w:sz w:val="28"/>
+          <w:szCs w:val="28"/>
+          <w:lang w:val="en-US"/>
+        </w:rPr>
+        <w:t xml:space="preserve">Do NOT push into the master branch. Any commits pushed directly to master will be removed and you will have to redo your work. </w:t>
+      </w:r>
+    </w:p>
+    <w:p>
+      <w:pPr>
+        <w:pStyle w:val="ListParagraph"/>
+        <w:numPr>
+          <w:ilvl w:val="0"/>
+          <w:numId w:val="2"/>
+        </w:numPr>
+        <w:rPr>
+          <w:b/>
+          <w:bCs/>
+          <w:sz w:val="28"/>
+          <w:szCs w:val="28"/>
+          <w:lang w:val="en-US"/>
+        </w:rPr>
+      </w:pPr>
+      <w:r>
+        <w:rPr>
+          <w:b/>
+          <w:bCs/>
+          <w:sz w:val="28"/>
+          <w:szCs w:val="28"/>
+          <w:lang w:val="en-US"/>
+        </w:rPr>
+        <w:t>Do NOT rename files that have been pushed to the repo, you only rename files that ONLY exist on your local copy.</w:t>
+      </w:r>
+    </w:p>
+    <w:p>
+      <w:pPr>
+        <w:rPr>
+          <w:b/>
+          <w:bCs/>
+          <w:sz w:val="28"/>
+          <w:szCs w:val="28"/>
+          <w:lang w:val="en-US"/>
+        </w:rPr>
+      </w:pPr>
+    </w:p>
+    <w:p>
+      <w:pPr>
+        <w:rPr>
+          <w:b/>
+          <w:bCs/>
+          <w:sz w:val="48"/>
+          <w:szCs w:val="48"/>
+          <w:u w:val="single"/>
+          <w:lang w:val="en-US"/>
+        </w:rPr>
+      </w:pPr>
+      <w:r>
+        <w:rPr>
+          <w:b/>
+          <w:bCs/>
+          <w:sz w:val="48"/>
+          <w:szCs w:val="48"/>
+          <w:u w:val="single"/>
+          <w:lang w:val="en-US"/>
+        </w:rPr>
+        <w:t>Link for github Desktop App</w:t>
+      </w:r>
+    </w:p>
+    <w:p>
+      <w:pPr>
+        <w:rPr>
+          <w:b/>
+          <w:bCs/>
+          <w:sz w:val="40"/>
+          <w:szCs w:val="40"/>
+          <w:lang w:val="en-US"/>
+        </w:rPr>
+      </w:pPr>
+      <w:hyperlink r:id="rId5" w:history="1">
+        <w:r>
+          <w:rPr>
+            <w:rStyle w:val="Hyperlink"/>
+            <w:sz w:val="40"/>
+            <w:szCs w:val="40"/>
+          </w:rPr>
+          <w:t>https://desktop.github.com/</w:t>
+        </w:r>
+      </w:hyperlink>
     </w:p>
     <w:p>
       <w:pPr>
@@ -86,6 +140,146 @@
           <w:lang w:val="en-US"/>
         </w:rPr>
       </w:pPr>
+    </w:p>
+    <w:p>
+      <w:pPr>
+        <w:rPr>
+          <w:b/>
+          <w:bCs/>
+          <w:sz w:val="48"/>
+          <w:szCs w:val="48"/>
+          <w:u w:val="single"/>
+          <w:lang w:val="en-US"/>
+        </w:rPr>
+      </w:pPr>
+      <w:r>
+        <w:rPr>
+          <w:b/>
+          <w:bCs/>
+          <w:sz w:val="48"/>
+          <w:szCs w:val="48"/>
+          <w:u w:val="single"/>
+          <w:lang w:val="en-US"/>
+        </w:rPr>
+        <w:t>Cloning repo locally</w:t>
+      </w:r>
+    </w:p>
+    <w:p>
+      <w:pPr>
+        <w:rPr>
+          <w:sz w:val="24"/>
+          <w:szCs w:val="24"/>
+          <w:lang w:val="en-US"/>
+        </w:rPr>
+      </w:pPr>
+      <w:r>
+        <w:rPr>
+          <w:sz w:val="24"/>
+          <w:szCs w:val="24"/>
+          <w:lang w:val="en-US"/>
+        </w:rPr>
+        <w:t>In the repo you can click on clone/download, and select open in desktop. This will open the desktop program and you can choose where to save the repo from there.</w:t>
+      </w:r>
+    </w:p>
+    <w:p>
+      <w:pPr>
+        <w:rPr>
+          <w:sz w:val="32"/>
+          <w:szCs w:val="32"/>
+          <w:lang w:val="en-US"/>
+        </w:rPr>
+      </w:pPr>
+      <w:r>
+        <w:rPr>
+          <w:noProof/>
+        </w:rPr>
+        <w:drawing>
+          <wp:inline distT="0" distB="0" distL="0" distR="0" wp14:anchorId="3C0FDF67" wp14:editId="34987928">
+            <wp:extent cx="5943600" cy="2703830"/>
+            <wp:effectExtent l="0" t="0" r="0" b="1270"/>
+            <wp:docPr id="17" name="Picture 17"/>
+            <wp:cNvGraphicFramePr>
+              <a:graphicFrameLocks xmlns:a="http://schemas.openxmlformats.org/drawingml/2006/main" noChangeAspect="1"/>
+            </wp:cNvGraphicFramePr>
+            <a:graphic xmlns:a="http://schemas.openxmlformats.org/drawingml/2006/main">
+              <a:graphicData uri="http://schemas.openxmlformats.org/drawingml/2006/picture">
+                <pic:pic xmlns:pic="http://schemas.openxmlformats.org/drawingml/2006/picture">
+                  <pic:nvPicPr>
+                    <pic:cNvPr id="1" name=""/>
+                    <pic:cNvPicPr/>
+                  </pic:nvPicPr>
+                  <pic:blipFill>
+                    <a:blip r:embed="rId6"/>
+                    <a:stretch>
+                      <a:fillRect/>
+                    </a:stretch>
+                  </pic:blipFill>
+                  <pic:spPr>
+                    <a:xfrm>
+                      <a:off x="0" y="0"/>
+                      <a:ext cx="5943600" cy="2703830"/>
+                    </a:xfrm>
+                    <a:prstGeom prst="rect">
+                      <a:avLst/>
+                    </a:prstGeom>
+                  </pic:spPr>
+                </pic:pic>
+              </a:graphicData>
+            </a:graphic>
+          </wp:inline>
+        </w:drawing>
+      </w:r>
+    </w:p>
+    <w:p>
+      <w:pPr>
+        <w:rPr>
+          <w:sz w:val="32"/>
+          <w:szCs w:val="32"/>
+          <w:lang w:val="en-US"/>
+        </w:rPr>
+      </w:pPr>
+    </w:p>
+    <w:p>
+      <w:pPr>
+        <w:rPr>
+          <w:sz w:val="32"/>
+          <w:szCs w:val="32"/>
+          <w:lang w:val="en-US"/>
+        </w:rPr>
+      </w:pPr>
+    </w:p>
+    <w:p>
+      <w:pPr>
+        <w:rPr>
+          <w:sz w:val="32"/>
+          <w:szCs w:val="32"/>
+          <w:lang w:val="en-US"/>
+        </w:rPr>
+      </w:pPr>
+    </w:p>
+    <w:p>
+      <w:pPr>
+        <w:rPr>
+          <w:b/>
+          <w:bCs/>
+          <w:sz w:val="48"/>
+          <w:szCs w:val="48"/>
+          <w:u w:val="single"/>
+          <w:lang w:val="en-US"/>
+        </w:rPr>
+      </w:pPr>
+      <w:r>
+        <w:rPr>
+          <w:b/>
+          <w:bCs/>
+          <w:sz w:val="48"/>
+          <w:szCs w:val="48"/>
+          <w:u w:val="single"/>
+          <w:lang w:val="en-US"/>
+        </w:rPr>
+        <w:lastRenderedPageBreak/>
+        <w:t>Creating a branch</w:t>
+      </w:r>
     </w:p>
     <w:p>
       <w:pPr>
@@ -106,25 +300,7 @@
           <w:szCs w:val="24"/>
           <w:lang w:val="en-US"/>
         </w:rPr>
-        <w:t xml:space="preserve">Make sure you are currently starting from the master branch (or the branch you wish to branch </w:t>
-      </w:r>
-      <w:proofErr w:type="gramStart"/>
-      <w:r>
-        <w:rPr>
-          <w:sz w:val="24"/>
-          <w:szCs w:val="24"/>
-          <w:lang w:val="en-US"/>
-        </w:rPr>
-        <w:t>off of</w:t>
-      </w:r>
-      <w:proofErr w:type="gramEnd"/>
-      <w:r>
-        <w:rPr>
-          <w:sz w:val="24"/>
-          <w:szCs w:val="24"/>
-          <w:lang w:val="en-US"/>
-        </w:rPr>
-        <w:t>)</w:t>
+        <w:t>Make sure you are currently starting from the master branch (or the branch you wish to branch off of)</w:t>
       </w:r>
     </w:p>
     <w:p>
@@ -161,7 +337,7 @@
                     </pic:cNvPicPr>
                   </pic:nvPicPr>
                   <pic:blipFill>
-                    <a:blip r:embed="rId5">
+                    <a:blip r:embed="rId7">
                       <a:extLst>
                         <a:ext uri="{28A0092B-C50C-407E-A947-70E740481C1C}">
                           <a14:useLocalDpi xmlns:a14="http://schemas.microsoft.com/office/drawing/2010/main" val="0"/>
@@ -237,7 +413,7 @@
                     </pic:cNvPicPr>
                   </pic:nvPicPr>
                   <pic:blipFill>
-                    <a:blip r:embed="rId6">
+                    <a:blip r:embed="rId8">
                       <a:extLst>
                         <a:ext uri="{28A0092B-C50C-407E-A947-70E740481C1C}">
                           <a14:useLocalDpi xmlns:a14="http://schemas.microsoft.com/office/drawing/2010/main" val="0"/>
@@ -278,8 +454,6 @@
           <w:lang w:val="en-US"/>
         </w:rPr>
       </w:pPr>
-      <w:bookmarkStart w:id="0" w:name="_GoBack"/>
-      <w:bookmarkEnd w:id="0"/>
     </w:p>
     <w:p>
       <w:pPr>
@@ -337,7 +511,7 @@
                     </pic:cNvPicPr>
                   </pic:nvPicPr>
                   <pic:blipFill>
-                    <a:blip r:embed="rId7">
+                    <a:blip r:embed="rId9">
                       <a:extLst>
                         <a:ext uri="{28A0092B-C50C-407E-A947-70E740481C1C}">
                           <a14:useLocalDpi xmlns:a14="http://schemas.microsoft.com/office/drawing/2010/main" val="0"/>
@@ -425,7 +599,7 @@
                     </pic:cNvPicPr>
                   </pic:nvPicPr>
                   <pic:blipFill>
-                    <a:blip r:embed="rId8">
+                    <a:blip r:embed="rId10">
                       <a:extLst>
                         <a:ext uri="{28A0092B-C50C-407E-A947-70E740481C1C}">
                           <a14:useLocalDpi xmlns:a14="http://schemas.microsoft.com/office/drawing/2010/main" val="0"/>
@@ -457,6 +631,1182 @@
         </w:drawing>
       </w:r>
     </w:p>
+    <w:p>
+      <w:pPr>
+        <w:ind w:left="360"/>
+        <w:rPr>
+          <w:b/>
+          <w:bCs/>
+          <w:sz w:val="48"/>
+          <w:szCs w:val="48"/>
+          <w:u w:val="single"/>
+          <w:lang w:val="en-US"/>
+        </w:rPr>
+      </w:pPr>
+    </w:p>
+    <w:p>
+      <w:pPr>
+        <w:ind w:left="360"/>
+        <w:rPr>
+          <w:b/>
+          <w:bCs/>
+          <w:sz w:val="48"/>
+          <w:szCs w:val="48"/>
+          <w:u w:val="single"/>
+          <w:lang w:val="en-US"/>
+        </w:rPr>
+      </w:pPr>
+    </w:p>
+    <w:p>
+      <w:pPr>
+        <w:ind w:left="360"/>
+        <w:rPr>
+          <w:b/>
+          <w:bCs/>
+          <w:sz w:val="48"/>
+          <w:szCs w:val="48"/>
+          <w:u w:val="single"/>
+          <w:lang w:val="en-US"/>
+        </w:rPr>
+      </w:pPr>
+    </w:p>
+    <w:p>
+      <w:pPr>
+        <w:ind w:left="360"/>
+        <w:rPr>
+          <w:b/>
+          <w:bCs/>
+          <w:sz w:val="48"/>
+          <w:szCs w:val="48"/>
+          <w:u w:val="single"/>
+          <w:lang w:val="en-US"/>
+        </w:rPr>
+      </w:pPr>
+      <w:r>
+        <w:rPr>
+          <w:b/>
+          <w:bCs/>
+          <w:sz w:val="48"/>
+          <w:szCs w:val="48"/>
+          <w:u w:val="single"/>
+          <w:lang w:val="en-US"/>
+        </w:rPr>
+        <w:lastRenderedPageBreak/>
+        <w:t>C</w:t>
+      </w:r>
+      <w:r>
+        <w:rPr>
+          <w:b/>
+          <w:bCs/>
+          <w:sz w:val="48"/>
+          <w:szCs w:val="48"/>
+          <w:u w:val="single"/>
+          <w:lang w:val="en-US"/>
+        </w:rPr>
+        <w:t>ommitting and pushing changes</w:t>
+      </w:r>
+    </w:p>
+    <w:p>
+      <w:pPr>
+        <w:ind w:firstLine="360"/>
+        <w:rPr>
+          <w:sz w:val="24"/>
+          <w:szCs w:val="24"/>
+          <w:lang w:val="en-US"/>
+        </w:rPr>
+      </w:pPr>
+      <w:r>
+        <w:rPr>
+          <w:sz w:val="24"/>
+          <w:szCs w:val="24"/>
+          <w:lang w:val="en-US"/>
+        </w:rPr>
+        <w:t>In order for your work to save you need to commit, and push them. Commits will save the changes locally and pushing it will put those commits on the online repo.</w:t>
+      </w:r>
+    </w:p>
+    <w:p>
+      <w:pPr>
+        <w:ind w:firstLine="360"/>
+        <w:rPr>
+          <w:sz w:val="24"/>
+          <w:szCs w:val="24"/>
+          <w:lang w:val="en-US"/>
+        </w:rPr>
+      </w:pPr>
+      <w:r>
+        <w:rPr>
+          <w:noProof/>
+        </w:rPr>
+        <w:drawing>
+          <wp:anchor distT="0" distB="0" distL="114300" distR="114300" simplePos="0" relativeHeight="251658240" behindDoc="1" locked="0" layoutInCell="1" allowOverlap="1" wp14:anchorId="0110B459" wp14:editId="73CD35F9">
+            <wp:simplePos x="0" y="0"/>
+            <wp:positionH relativeFrom="page">
+              <wp:posOffset>3600450</wp:posOffset>
+            </wp:positionH>
+            <wp:positionV relativeFrom="paragraph">
+              <wp:posOffset>12700</wp:posOffset>
+            </wp:positionV>
+            <wp:extent cx="3857625" cy="4552950"/>
+            <wp:effectExtent l="0" t="0" r="9525" b="0"/>
+            <wp:wrapThrough wrapText="bothSides">
+              <wp:wrapPolygon edited="0">
+                <wp:start x="0" y="0"/>
+                <wp:lineTo x="0" y="21510"/>
+                <wp:lineTo x="21547" y="21510"/>
+                <wp:lineTo x="21547" y="0"/>
+                <wp:lineTo x="0" y="0"/>
+              </wp:wrapPolygon>
+            </wp:wrapThrough>
+            <wp:docPr id="7" name="Picture 7"/>
+            <wp:cNvGraphicFramePr>
+              <a:graphicFrameLocks xmlns:a="http://schemas.openxmlformats.org/drawingml/2006/main" noChangeAspect="1"/>
+            </wp:cNvGraphicFramePr>
+            <a:graphic xmlns:a="http://schemas.openxmlformats.org/drawingml/2006/main">
+              <a:graphicData uri="http://schemas.openxmlformats.org/drawingml/2006/picture">
+                <pic:pic xmlns:pic="http://schemas.openxmlformats.org/drawingml/2006/picture">
+                  <pic:nvPicPr>
+                    <pic:cNvPr id="1" name=""/>
+                    <pic:cNvPicPr/>
+                  </pic:nvPicPr>
+                  <pic:blipFill>
+                    <a:blip r:embed="rId11">
+                      <a:extLst>
+                        <a:ext uri="{28A0092B-C50C-407E-A947-70E740481C1C}">
+                          <a14:useLocalDpi xmlns:a14="http://schemas.microsoft.com/office/drawing/2010/main" val="0"/>
+                        </a:ext>
+                      </a:extLst>
+                    </a:blip>
+                    <a:stretch>
+                      <a:fillRect/>
+                    </a:stretch>
+                  </pic:blipFill>
+                  <pic:spPr>
+                    <a:xfrm>
+                      <a:off x="0" y="0"/>
+                      <a:ext cx="3857625" cy="4552950"/>
+                    </a:xfrm>
+                    <a:prstGeom prst="rect">
+                      <a:avLst/>
+                    </a:prstGeom>
+                  </pic:spPr>
+                </pic:pic>
+              </a:graphicData>
+            </a:graphic>
+            <wp14:sizeRelH relativeFrom="margin">
+              <wp14:pctWidth>0</wp14:pctWidth>
+            </wp14:sizeRelH>
+            <wp14:sizeRelV relativeFrom="margin">
+              <wp14:pctHeight>0</wp14:pctHeight>
+            </wp14:sizeRelV>
+          </wp:anchor>
+        </w:drawing>
+      </w:r>
+    </w:p>
+    <w:p>
+      <w:pPr>
+        <w:rPr>
+          <w:sz w:val="24"/>
+          <w:szCs w:val="24"/>
+          <w:lang w:val="en-US"/>
+        </w:rPr>
+      </w:pPr>
+      <w:r>
+        <w:rPr>
+          <w:sz w:val="24"/>
+          <w:szCs w:val="24"/>
+          <w:lang w:val="en-US"/>
+        </w:rPr>
+        <w:t>You should commit every time you stop working and push every time you complete a task or part of a</w:t>
+      </w:r>
+      <w:r>
+        <w:rPr>
+          <w:sz w:val="24"/>
+          <w:szCs w:val="24"/>
+          <w:lang w:val="en-US"/>
+        </w:rPr>
+        <w:t xml:space="preserve"> larger task</w:t>
+      </w:r>
+      <w:r>
+        <w:rPr>
+          <w:sz w:val="24"/>
+          <w:szCs w:val="24"/>
+          <w:lang w:val="en-US"/>
+        </w:rPr>
+        <w:t xml:space="preserve">. </w:t>
+      </w:r>
+    </w:p>
+    <w:p>
+      <w:pPr>
+        <w:rPr>
+          <w:sz w:val="24"/>
+          <w:szCs w:val="24"/>
+          <w:lang w:val="en-US"/>
+        </w:rPr>
+      </w:pPr>
+    </w:p>
+    <w:p>
+      <w:pPr>
+        <w:rPr>
+          <w:sz w:val="24"/>
+          <w:szCs w:val="24"/>
+          <w:lang w:val="en-US"/>
+        </w:rPr>
+      </w:pPr>
+    </w:p>
+    <w:p>
+      <w:pPr>
+        <w:rPr>
+          <w:sz w:val="24"/>
+          <w:szCs w:val="24"/>
+          <w:lang w:val="en-US"/>
+        </w:rPr>
+      </w:pPr>
+      <w:r>
+        <w:rPr>
+          <w:sz w:val="24"/>
+          <w:szCs w:val="24"/>
+          <w:lang w:val="en-US"/>
+        </w:rPr>
+        <w:t>To commit you fill out the box on the bottom left with a descriptive title, and more detailed description and click commit:</w:t>
+      </w:r>
+    </w:p>
+    <w:p>
+      <w:pPr>
+        <w:rPr>
+          <w:sz w:val="24"/>
+          <w:szCs w:val="24"/>
+          <w:lang w:val="en-US"/>
+        </w:rPr>
+      </w:pPr>
+    </w:p>
+    <w:p>
+      <w:pPr>
+        <w:rPr>
+          <w:sz w:val="24"/>
+          <w:szCs w:val="24"/>
+          <w:lang w:val="en-US"/>
+        </w:rPr>
+      </w:pPr>
+    </w:p>
+    <w:p>
+      <w:pPr>
+        <w:rPr>
+          <w:sz w:val="24"/>
+          <w:szCs w:val="24"/>
+          <w:lang w:val="en-US"/>
+        </w:rPr>
+      </w:pPr>
+      <w:r>
+        <w:rPr>
+          <w:sz w:val="24"/>
+          <w:szCs w:val="24"/>
+          <w:lang w:val="en-US"/>
+        </w:rPr>
+        <w:t>You can undo any work in a file you no longer wish to commit by right clicking on it in the change list and selecting “Discard changes”</w:t>
+      </w:r>
+    </w:p>
+    <w:p>
+      <w:pPr>
+        <w:rPr>
+          <w:sz w:val="24"/>
+          <w:szCs w:val="24"/>
+          <w:lang w:val="en-US"/>
+        </w:rPr>
+      </w:pPr>
+    </w:p>
+    <w:p>
+      <w:pPr>
+        <w:rPr>
+          <w:sz w:val="24"/>
+          <w:szCs w:val="24"/>
+          <w:lang w:val="en-US"/>
+        </w:rPr>
+      </w:pPr>
+    </w:p>
+    <w:p>
+      <w:pPr>
+        <w:rPr>
+          <w:sz w:val="24"/>
+          <w:szCs w:val="24"/>
+          <w:lang w:val="en-US"/>
+        </w:rPr>
+      </w:pPr>
+    </w:p>
+    <w:p>
+      <w:pPr>
+        <w:rPr>
+          <w:sz w:val="24"/>
+          <w:szCs w:val="24"/>
+          <w:lang w:val="en-US"/>
+        </w:rPr>
+      </w:pPr>
+      <w:r>
+        <w:rPr>
+          <w:sz w:val="24"/>
+          <w:szCs w:val="24"/>
+          <w:lang w:val="en-US"/>
+        </w:rPr>
+        <w:t>Once you make your commit, you can push to origin b</w:t>
+      </w:r>
+      <w:r>
+        <w:rPr>
+          <w:sz w:val="24"/>
+          <w:szCs w:val="24"/>
+          <w:lang w:val="en-US"/>
+        </w:rPr>
+        <w:t>y</w:t>
+      </w:r>
+      <w:r>
+        <w:rPr>
+          <w:sz w:val="24"/>
+          <w:szCs w:val="24"/>
+          <w:lang w:val="en-US"/>
+        </w:rPr>
+        <w:t xml:space="preserve"> clicking the button up top.</w:t>
+      </w:r>
+    </w:p>
+    <w:p>
+      <w:pPr>
+        <w:rPr>
+          <w:sz w:val="24"/>
+          <w:szCs w:val="24"/>
+          <w:lang w:val="en-US"/>
+        </w:rPr>
+      </w:pPr>
+      <w:r>
+        <w:rPr>
+          <w:noProof/>
+        </w:rPr>
+        <w:drawing>
+          <wp:inline distT="0" distB="0" distL="0" distR="0" wp14:anchorId="07675DBD" wp14:editId="552C860F">
+            <wp:extent cx="5943600" cy="416560"/>
+            <wp:effectExtent l="0" t="0" r="0" b="2540"/>
+            <wp:docPr id="9" name="Picture 9"/>
+            <wp:cNvGraphicFramePr>
+              <a:graphicFrameLocks xmlns:a="http://schemas.openxmlformats.org/drawingml/2006/main" noChangeAspect="1"/>
+            </wp:cNvGraphicFramePr>
+            <a:graphic xmlns:a="http://schemas.openxmlformats.org/drawingml/2006/main">
+              <a:graphicData uri="http://schemas.openxmlformats.org/drawingml/2006/picture">
+                <pic:pic xmlns:pic="http://schemas.openxmlformats.org/drawingml/2006/picture">
+                  <pic:nvPicPr>
+                    <pic:cNvPr id="1" name=""/>
+                    <pic:cNvPicPr/>
+                  </pic:nvPicPr>
+                  <pic:blipFill>
+                    <a:blip r:embed="rId12"/>
+                    <a:stretch>
+                      <a:fillRect/>
+                    </a:stretch>
+                  </pic:blipFill>
+                  <pic:spPr>
+                    <a:xfrm>
+                      <a:off x="0" y="0"/>
+                      <a:ext cx="5943600" cy="416560"/>
+                    </a:xfrm>
+                    <a:prstGeom prst="rect">
+                      <a:avLst/>
+                    </a:prstGeom>
+                  </pic:spPr>
+                </pic:pic>
+              </a:graphicData>
+            </a:graphic>
+          </wp:inline>
+        </w:drawing>
+      </w:r>
+    </w:p>
+    <w:p>
+      <w:pPr>
+        <w:rPr>
+          <w:sz w:val="24"/>
+          <w:szCs w:val="24"/>
+          <w:lang w:val="en-US"/>
+        </w:rPr>
+      </w:pPr>
+    </w:p>
+    <w:p>
+      <w:pPr>
+        <w:rPr>
+          <w:sz w:val="24"/>
+          <w:szCs w:val="24"/>
+          <w:lang w:val="en-US"/>
+        </w:rPr>
+      </w:pPr>
+    </w:p>
+    <w:p>
+      <w:pPr>
+        <w:rPr>
+          <w:sz w:val="24"/>
+          <w:szCs w:val="24"/>
+          <w:lang w:val="en-US"/>
+        </w:rPr>
+      </w:pPr>
+    </w:p>
+    <w:p>
+      <w:pPr>
+        <w:rPr>
+          <w:sz w:val="24"/>
+          <w:szCs w:val="24"/>
+          <w:lang w:val="en-US"/>
+        </w:rPr>
+      </w:pPr>
+    </w:p>
+    <w:p>
+      <w:pPr>
+        <w:rPr>
+          <w:sz w:val="24"/>
+          <w:szCs w:val="24"/>
+          <w:lang w:val="en-US"/>
+        </w:rPr>
+      </w:pPr>
+    </w:p>
+    <w:p>
+      <w:pPr>
+        <w:ind w:left="360"/>
+        <w:rPr>
+          <w:b/>
+          <w:bCs/>
+          <w:sz w:val="48"/>
+          <w:szCs w:val="48"/>
+          <w:u w:val="single"/>
+          <w:lang w:val="en-US"/>
+        </w:rPr>
+      </w:pPr>
+      <w:r>
+        <w:rPr>
+          <w:b/>
+          <w:bCs/>
+          <w:sz w:val="48"/>
+          <w:szCs w:val="48"/>
+          <w:u w:val="single"/>
+          <w:lang w:val="en-US"/>
+        </w:rPr>
+        <w:lastRenderedPageBreak/>
+        <w:t>Making Pull request and merging into Master</w:t>
+      </w:r>
+    </w:p>
+    <w:p>
+      <w:pPr>
+        <w:rPr>
+          <w:sz w:val="24"/>
+          <w:szCs w:val="24"/>
+          <w:lang w:val="en-US"/>
+        </w:rPr>
+      </w:pPr>
+    </w:p>
+    <w:p>
+      <w:pPr>
+        <w:rPr>
+          <w:sz w:val="24"/>
+          <w:szCs w:val="24"/>
+          <w:lang w:val="en-US"/>
+        </w:rPr>
+      </w:pPr>
+      <w:r>
+        <w:rPr>
+          <w:sz w:val="24"/>
+          <w:szCs w:val="24"/>
+          <w:lang w:val="en-US"/>
+        </w:rPr>
+        <w:t xml:space="preserve">      </w:t>
+      </w:r>
+      <w:r>
+        <w:rPr>
+          <w:sz w:val="24"/>
+          <w:szCs w:val="24"/>
+          <w:lang w:val="en-US"/>
+        </w:rPr>
+        <w:t xml:space="preserve">Before you create a pull request you first need to make sure no changes happened since you branched </w:t>
+      </w:r>
+      <w:r>
+        <w:rPr>
+          <w:sz w:val="24"/>
+          <w:szCs w:val="24"/>
+          <w:lang w:val="en-US"/>
+        </w:rPr>
+        <w:t xml:space="preserve">that could </w:t>
+      </w:r>
+      <w:r>
+        <w:rPr>
+          <w:sz w:val="24"/>
+          <w:szCs w:val="24"/>
+          <w:lang w:val="en-US"/>
+        </w:rPr>
+        <w:t xml:space="preserve">broke your code.  So, you need to merge master into your branch and test your code again, and resolve </w:t>
+      </w:r>
+      <w:r>
+        <w:rPr>
+          <w:sz w:val="24"/>
+          <w:szCs w:val="24"/>
+          <w:lang w:val="en-US"/>
+        </w:rPr>
+        <w:t xml:space="preserve">any </w:t>
+      </w:r>
+      <w:r>
+        <w:rPr>
+          <w:sz w:val="24"/>
+          <w:szCs w:val="24"/>
+          <w:lang w:val="en-US"/>
+        </w:rPr>
+        <w:t xml:space="preserve">code conflicts that come up. </w:t>
+      </w:r>
+    </w:p>
+    <w:p>
+      <w:pPr>
+        <w:rPr>
+          <w:sz w:val="24"/>
+          <w:szCs w:val="24"/>
+          <w:lang w:val="en-US"/>
+        </w:rPr>
+      </w:pPr>
+      <w:r>
+        <w:rPr>
+          <w:noProof/>
+        </w:rPr>
+        <w:drawing>
+          <wp:inline distT="0" distB="0" distL="0" distR="0" wp14:anchorId="2E739487" wp14:editId="16F9CAFD">
+            <wp:extent cx="3839711" cy="4953000"/>
+            <wp:effectExtent l="0" t="0" r="8890" b="0"/>
+            <wp:docPr id="10" name="Picture 10"/>
+            <wp:cNvGraphicFramePr>
+              <a:graphicFrameLocks xmlns:a="http://schemas.openxmlformats.org/drawingml/2006/main" noChangeAspect="1"/>
+            </wp:cNvGraphicFramePr>
+            <a:graphic xmlns:a="http://schemas.openxmlformats.org/drawingml/2006/main">
+              <a:graphicData uri="http://schemas.openxmlformats.org/drawingml/2006/picture">
+                <pic:pic xmlns:pic="http://schemas.openxmlformats.org/drawingml/2006/picture">
+                  <pic:nvPicPr>
+                    <pic:cNvPr id="1" name=""/>
+                    <pic:cNvPicPr/>
+                  </pic:nvPicPr>
+                  <pic:blipFill>
+                    <a:blip r:embed="rId13"/>
+                    <a:stretch>
+                      <a:fillRect/>
+                    </a:stretch>
+                  </pic:blipFill>
+                  <pic:spPr>
+                    <a:xfrm>
+                      <a:off x="0" y="0"/>
+                      <a:ext cx="3839711" cy="4953000"/>
+                    </a:xfrm>
+                    <a:prstGeom prst="rect">
+                      <a:avLst/>
+                    </a:prstGeom>
+                  </pic:spPr>
+                </pic:pic>
+              </a:graphicData>
+            </a:graphic>
+          </wp:inline>
+        </w:drawing>
+      </w:r>
+    </w:p>
+    <w:p>
+      <w:pPr>
+        <w:rPr>
+          <w:sz w:val="24"/>
+          <w:szCs w:val="24"/>
+          <w:lang w:val="en-US"/>
+        </w:rPr>
+      </w:pPr>
+      <w:r>
+        <w:rPr>
+          <w:noProof/>
+        </w:rPr>
+        <w:lastRenderedPageBreak/>
+        <w:drawing>
+          <wp:anchor distT="0" distB="0" distL="114300" distR="114300" simplePos="0" relativeHeight="251659264" behindDoc="1" locked="0" layoutInCell="1" allowOverlap="1" wp14:anchorId="233F8EAE" wp14:editId="593428C2">
+            <wp:simplePos x="0" y="0"/>
+            <wp:positionH relativeFrom="column">
+              <wp:posOffset>1609725</wp:posOffset>
+            </wp:positionH>
+            <wp:positionV relativeFrom="paragraph">
+              <wp:posOffset>9525</wp:posOffset>
+            </wp:positionV>
+            <wp:extent cx="4219575" cy="4467225"/>
+            <wp:effectExtent l="0" t="0" r="9525" b="9525"/>
+            <wp:wrapTight wrapText="bothSides">
+              <wp:wrapPolygon edited="0">
+                <wp:start x="0" y="0"/>
+                <wp:lineTo x="0" y="21554"/>
+                <wp:lineTo x="21551" y="21554"/>
+                <wp:lineTo x="21551" y="0"/>
+                <wp:lineTo x="0" y="0"/>
+              </wp:wrapPolygon>
+            </wp:wrapTight>
+            <wp:docPr id="11" name="Picture 11"/>
+            <wp:cNvGraphicFramePr>
+              <a:graphicFrameLocks xmlns:a="http://schemas.openxmlformats.org/drawingml/2006/main" noChangeAspect="1"/>
+            </wp:cNvGraphicFramePr>
+            <a:graphic xmlns:a="http://schemas.openxmlformats.org/drawingml/2006/main">
+              <a:graphicData uri="http://schemas.openxmlformats.org/drawingml/2006/picture">
+                <pic:pic xmlns:pic="http://schemas.openxmlformats.org/drawingml/2006/picture">
+                  <pic:nvPicPr>
+                    <pic:cNvPr id="1" name=""/>
+                    <pic:cNvPicPr/>
+                  </pic:nvPicPr>
+                  <pic:blipFill>
+                    <a:blip r:embed="rId14">
+                      <a:extLst>
+                        <a:ext uri="{28A0092B-C50C-407E-A947-70E740481C1C}">
+                          <a14:useLocalDpi xmlns:a14="http://schemas.microsoft.com/office/drawing/2010/main" val="0"/>
+                        </a:ext>
+                      </a:extLst>
+                    </a:blip>
+                    <a:stretch>
+                      <a:fillRect/>
+                    </a:stretch>
+                  </pic:blipFill>
+                  <pic:spPr>
+                    <a:xfrm>
+                      <a:off x="0" y="0"/>
+                      <a:ext cx="4219575" cy="4467225"/>
+                    </a:xfrm>
+                    <a:prstGeom prst="rect">
+                      <a:avLst/>
+                    </a:prstGeom>
+                  </pic:spPr>
+                </pic:pic>
+              </a:graphicData>
+            </a:graphic>
+          </wp:anchor>
+        </w:drawing>
+      </w:r>
+    </w:p>
+    <w:p>
+      <w:pPr>
+        <w:rPr>
+          <w:sz w:val="24"/>
+          <w:szCs w:val="24"/>
+          <w:lang w:val="en-US"/>
+        </w:rPr>
+      </w:pPr>
+      <w:r>
+        <w:rPr>
+          <w:sz w:val="24"/>
+          <w:szCs w:val="24"/>
+          <w:lang w:val="en-US"/>
+        </w:rPr>
+        <w:t>Select master</w:t>
+      </w:r>
+    </w:p>
+    <w:p>
+      <w:pPr>
+        <w:rPr>
+          <w:sz w:val="24"/>
+          <w:szCs w:val="24"/>
+          <w:lang w:val="en-US"/>
+        </w:rPr>
+      </w:pPr>
+      <w:r>
+        <w:rPr>
+          <w:sz w:val="24"/>
+          <w:szCs w:val="24"/>
+          <w:lang w:val="en-US"/>
+        </w:rPr>
+        <w:t>To merge into your branch.</w:t>
+      </w:r>
+    </w:p>
+    <w:p>
+      <w:pPr>
+        <w:rPr>
+          <w:sz w:val="24"/>
+          <w:szCs w:val="24"/>
+          <w:lang w:val="en-US"/>
+        </w:rPr>
+      </w:pPr>
+    </w:p>
+    <w:p>
+      <w:pPr>
+        <w:rPr>
+          <w:sz w:val="24"/>
+          <w:szCs w:val="24"/>
+          <w:lang w:val="en-US"/>
+        </w:rPr>
+      </w:pPr>
+      <w:r>
+        <w:rPr>
+          <w:sz w:val="24"/>
+          <w:szCs w:val="24"/>
+          <w:lang w:val="en-US"/>
+        </w:rPr>
+        <w:t>If there are no changes it will tell you that the branch is up to date and not let you merge.</w:t>
+      </w:r>
+    </w:p>
+    <w:p>
+      <w:pPr>
+        <w:rPr>
+          <w:sz w:val="24"/>
+          <w:szCs w:val="24"/>
+          <w:lang w:val="en-US"/>
+        </w:rPr>
+      </w:pPr>
+    </w:p>
+    <w:p>
+      <w:pPr>
+        <w:rPr>
+          <w:sz w:val="24"/>
+          <w:szCs w:val="24"/>
+          <w:lang w:val="en-US"/>
+        </w:rPr>
+      </w:pPr>
+      <w:r>
+        <w:rPr>
+          <w:sz w:val="24"/>
+          <w:szCs w:val="24"/>
+          <w:lang w:val="en-US"/>
+        </w:rPr>
+        <w:t xml:space="preserve">It should automatically commit and push after the merge, but if it doesn’t be sure to do </w:t>
+      </w:r>
+      <w:r>
+        <w:rPr>
+          <w:sz w:val="24"/>
+          <w:szCs w:val="24"/>
+          <w:lang w:val="en-US"/>
+        </w:rPr>
+        <w:t>so</w:t>
+      </w:r>
+      <w:r>
+        <w:rPr>
+          <w:sz w:val="24"/>
+          <w:szCs w:val="24"/>
+          <w:lang w:val="en-US"/>
+        </w:rPr>
+        <w:t>. (if it did not push, you will see files in the list of changed files)</w:t>
+      </w:r>
+    </w:p>
+    <w:p>
+      <w:pPr>
+        <w:rPr>
+          <w:sz w:val="24"/>
+          <w:szCs w:val="24"/>
+          <w:lang w:val="en-US"/>
+        </w:rPr>
+      </w:pPr>
+    </w:p>
+    <w:p>
+      <w:pPr>
+        <w:rPr>
+          <w:sz w:val="24"/>
+          <w:szCs w:val="24"/>
+          <w:lang w:val="en-US"/>
+        </w:rPr>
+      </w:pPr>
+    </w:p>
+    <w:p>
+      <w:pPr>
+        <w:rPr>
+          <w:sz w:val="24"/>
+          <w:szCs w:val="24"/>
+          <w:lang w:val="en-US"/>
+        </w:rPr>
+      </w:pPr>
+    </w:p>
+    <w:p>
+      <w:pPr>
+        <w:rPr>
+          <w:sz w:val="24"/>
+          <w:szCs w:val="24"/>
+          <w:lang w:val="en-US"/>
+        </w:rPr>
+      </w:pPr>
+      <w:r>
+        <w:rPr>
+          <w:sz w:val="24"/>
+          <w:szCs w:val="24"/>
+          <w:lang w:val="en-US"/>
+        </w:rPr>
+        <w:t xml:space="preserve">Once you are merged with master and all changes have been pushed, on the repo website you should see something like this. </w:t>
+      </w:r>
+      <w:r>
+        <w:rPr>
+          <w:sz w:val="24"/>
+          <w:szCs w:val="24"/>
+          <w:lang w:val="en-US"/>
+        </w:rPr>
+        <w:t>Click the button to create a Pull request.</w:t>
+      </w:r>
+    </w:p>
+    <w:p>
+      <w:pPr>
+        <w:rPr>
+          <w:sz w:val="24"/>
+          <w:szCs w:val="24"/>
+          <w:lang w:val="en-US"/>
+        </w:rPr>
+      </w:pPr>
+      <w:r>
+        <w:rPr>
+          <w:noProof/>
+        </w:rPr>
+        <w:drawing>
+          <wp:inline distT="0" distB="0" distL="0" distR="0" wp14:anchorId="655DD2D6" wp14:editId="5E343EF0">
+            <wp:extent cx="5943600" cy="1903730"/>
+            <wp:effectExtent l="0" t="0" r="0" b="1270"/>
+            <wp:docPr id="12" name="Picture 12"/>
+            <wp:cNvGraphicFramePr>
+              <a:graphicFrameLocks xmlns:a="http://schemas.openxmlformats.org/drawingml/2006/main" noChangeAspect="1"/>
+            </wp:cNvGraphicFramePr>
+            <a:graphic xmlns:a="http://schemas.openxmlformats.org/drawingml/2006/main">
+              <a:graphicData uri="http://schemas.openxmlformats.org/drawingml/2006/picture">
+                <pic:pic xmlns:pic="http://schemas.openxmlformats.org/drawingml/2006/picture">
+                  <pic:nvPicPr>
+                    <pic:cNvPr id="1" name=""/>
+                    <pic:cNvPicPr/>
+                  </pic:nvPicPr>
+                  <pic:blipFill>
+                    <a:blip r:embed="rId15"/>
+                    <a:stretch>
+                      <a:fillRect/>
+                    </a:stretch>
+                  </pic:blipFill>
+                  <pic:spPr>
+                    <a:xfrm>
+                      <a:off x="0" y="0"/>
+                      <a:ext cx="5943600" cy="1903730"/>
+                    </a:xfrm>
+                    <a:prstGeom prst="rect">
+                      <a:avLst/>
+                    </a:prstGeom>
+                  </pic:spPr>
+                </pic:pic>
+              </a:graphicData>
+            </a:graphic>
+          </wp:inline>
+        </w:drawing>
+      </w:r>
+    </w:p>
+    <w:p>
+      <w:pPr>
+        <w:rPr>
+          <w:sz w:val="24"/>
+          <w:szCs w:val="24"/>
+          <w:lang w:val="en-US"/>
+        </w:rPr>
+      </w:pPr>
+    </w:p>
+    <w:p>
+      <w:pPr>
+        <w:rPr>
+          <w:sz w:val="24"/>
+          <w:szCs w:val="24"/>
+          <w:lang w:val="en-US"/>
+        </w:rPr>
+      </w:pPr>
+    </w:p>
+    <w:p>
+      <w:pPr>
+        <w:rPr>
+          <w:sz w:val="24"/>
+          <w:szCs w:val="24"/>
+          <w:lang w:val="en-US"/>
+        </w:rPr>
+      </w:pPr>
+      <w:r>
+        <w:rPr>
+          <w:sz w:val="24"/>
+          <w:szCs w:val="24"/>
+          <w:lang w:val="en-US"/>
+        </w:rPr>
+        <w:lastRenderedPageBreak/>
+        <w:t>If</w:t>
+      </w:r>
+      <w:r>
+        <w:rPr>
+          <w:sz w:val="24"/>
+          <w:szCs w:val="24"/>
+          <w:lang w:val="en-US"/>
+        </w:rPr>
+        <w:t xml:space="preserve"> that button</w:t>
+      </w:r>
+      <w:bookmarkStart w:id="0" w:name="_GoBack"/>
+      <w:bookmarkEnd w:id="0"/>
+      <w:r>
+        <w:rPr>
+          <w:sz w:val="24"/>
+          <w:szCs w:val="24"/>
+          <w:lang w:val="en-US"/>
+        </w:rPr>
+        <w:t xml:space="preserve"> does not show up </w:t>
+      </w:r>
+      <w:r>
+        <w:rPr>
+          <w:sz w:val="24"/>
+          <w:szCs w:val="24"/>
+          <w:lang w:val="en-US"/>
+        </w:rPr>
+        <w:t>you have to select your branch then create a new pull request</w:t>
+      </w:r>
+    </w:p>
+    <w:p>
+      <w:pPr>
+        <w:rPr>
+          <w:sz w:val="24"/>
+          <w:szCs w:val="24"/>
+          <w:lang w:val="en-US"/>
+        </w:rPr>
+      </w:pPr>
+      <w:r>
+        <w:rPr>
+          <w:noProof/>
+        </w:rPr>
+        <w:drawing>
+          <wp:inline distT="0" distB="0" distL="0" distR="0" wp14:anchorId="1D2F1597" wp14:editId="325C0A76">
+            <wp:extent cx="4752975" cy="3609975"/>
+            <wp:effectExtent l="0" t="0" r="9525" b="9525"/>
+            <wp:docPr id="13" name="Picture 13"/>
+            <wp:cNvGraphicFramePr>
+              <a:graphicFrameLocks xmlns:a="http://schemas.openxmlformats.org/drawingml/2006/main" noChangeAspect="1"/>
+            </wp:cNvGraphicFramePr>
+            <a:graphic xmlns:a="http://schemas.openxmlformats.org/drawingml/2006/main">
+              <a:graphicData uri="http://schemas.openxmlformats.org/drawingml/2006/picture">
+                <pic:pic xmlns:pic="http://schemas.openxmlformats.org/drawingml/2006/picture">
+                  <pic:nvPicPr>
+                    <pic:cNvPr id="1" name=""/>
+                    <pic:cNvPicPr/>
+                  </pic:nvPicPr>
+                  <pic:blipFill>
+                    <a:blip r:embed="rId16"/>
+                    <a:stretch>
+                      <a:fillRect/>
+                    </a:stretch>
+                  </pic:blipFill>
+                  <pic:spPr>
+                    <a:xfrm>
+                      <a:off x="0" y="0"/>
+                      <a:ext cx="4752975" cy="3609975"/>
+                    </a:xfrm>
+                    <a:prstGeom prst="rect">
+                      <a:avLst/>
+                    </a:prstGeom>
+                  </pic:spPr>
+                </pic:pic>
+              </a:graphicData>
+            </a:graphic>
+          </wp:inline>
+        </w:drawing>
+      </w:r>
+    </w:p>
+    <w:p>
+      <w:pPr>
+        <w:rPr>
+          <w:sz w:val="24"/>
+          <w:szCs w:val="24"/>
+          <w:lang w:val="en-US"/>
+        </w:rPr>
+      </w:pPr>
+    </w:p>
+    <w:p>
+      <w:pPr>
+        <w:rPr>
+          <w:sz w:val="24"/>
+          <w:szCs w:val="24"/>
+          <w:lang w:val="en-US"/>
+        </w:rPr>
+      </w:pPr>
+      <w:r>
+        <w:rPr>
+          <w:sz w:val="24"/>
+          <w:szCs w:val="24"/>
+          <w:lang w:val="en-US"/>
+        </w:rPr>
+        <w:t>Make sure the PR is “Able to merge” otherwise you most likely forget to merge master or a change was done before you made your pull request. Also don’t forget to tag the other coders to review your code. You cannot merge your pull request until 2 others approve it.</w:t>
+      </w:r>
+    </w:p>
+    <w:p>
+      <w:pPr>
+        <w:rPr>
+          <w:sz w:val="24"/>
+          <w:szCs w:val="24"/>
+          <w:lang w:val="en-US"/>
+        </w:rPr>
+      </w:pPr>
+      <w:r>
+        <w:rPr>
+          <w:noProof/>
+        </w:rPr>
+        <w:drawing>
+          <wp:inline distT="0" distB="0" distL="0" distR="0" wp14:anchorId="39426930" wp14:editId="2671AC3C">
+            <wp:extent cx="5943600" cy="923290"/>
+            <wp:effectExtent l="0" t="0" r="0" b="0"/>
+            <wp:docPr id="15" name="Picture 15"/>
+            <wp:cNvGraphicFramePr>
+              <a:graphicFrameLocks xmlns:a="http://schemas.openxmlformats.org/drawingml/2006/main" noChangeAspect="1"/>
+            </wp:cNvGraphicFramePr>
+            <a:graphic xmlns:a="http://schemas.openxmlformats.org/drawingml/2006/main">
+              <a:graphicData uri="http://schemas.openxmlformats.org/drawingml/2006/picture">
+                <pic:pic xmlns:pic="http://schemas.openxmlformats.org/drawingml/2006/picture">
+                  <pic:nvPicPr>
+                    <pic:cNvPr id="1" name=""/>
+                    <pic:cNvPicPr/>
+                  </pic:nvPicPr>
+                  <pic:blipFill>
+                    <a:blip r:embed="rId17"/>
+                    <a:stretch>
+                      <a:fillRect/>
+                    </a:stretch>
+                  </pic:blipFill>
+                  <pic:spPr>
+                    <a:xfrm>
+                      <a:off x="0" y="0"/>
+                      <a:ext cx="5943600" cy="923290"/>
+                    </a:xfrm>
+                    <a:prstGeom prst="rect">
+                      <a:avLst/>
+                    </a:prstGeom>
+                  </pic:spPr>
+                </pic:pic>
+              </a:graphicData>
+            </a:graphic>
+          </wp:inline>
+        </w:drawing>
+      </w:r>
+    </w:p>
+    <w:p>
+      <w:pPr>
+        <w:rPr>
+          <w:sz w:val="24"/>
+          <w:szCs w:val="24"/>
+          <w:lang w:val="en-US"/>
+        </w:rPr>
+      </w:pPr>
+    </w:p>
+    <w:p>
+      <w:pPr>
+        <w:rPr>
+          <w:sz w:val="24"/>
+          <w:szCs w:val="24"/>
+          <w:lang w:val="en-US"/>
+        </w:rPr>
+      </w:pPr>
+    </w:p>
+    <w:p>
+      <w:pPr>
+        <w:rPr>
+          <w:sz w:val="24"/>
+          <w:szCs w:val="24"/>
+          <w:lang w:val="en-US"/>
+        </w:rPr>
+      </w:pPr>
+    </w:p>
+    <w:p>
+      <w:pPr>
+        <w:rPr>
+          <w:sz w:val="24"/>
+          <w:szCs w:val="24"/>
+          <w:lang w:val="en-US"/>
+        </w:rPr>
+      </w:pPr>
+    </w:p>
+    <w:p>
+      <w:pPr>
+        <w:rPr>
+          <w:sz w:val="24"/>
+          <w:szCs w:val="24"/>
+          <w:lang w:val="en-US"/>
+        </w:rPr>
+      </w:pPr>
+    </w:p>
+    <w:p>
+      <w:pPr>
+        <w:rPr>
+          <w:sz w:val="24"/>
+          <w:szCs w:val="24"/>
+          <w:lang w:val="en-US"/>
+        </w:rPr>
+      </w:pPr>
+    </w:p>
+    <w:p>
+      <w:pPr>
+        <w:rPr>
+          <w:sz w:val="24"/>
+          <w:szCs w:val="24"/>
+          <w:lang w:val="en-US"/>
+        </w:rPr>
+      </w:pPr>
+    </w:p>
+    <w:p>
+      <w:pPr>
+        <w:rPr>
+          <w:sz w:val="24"/>
+          <w:szCs w:val="24"/>
+          <w:lang w:val="en-US"/>
+        </w:rPr>
+      </w:pPr>
+    </w:p>
+    <w:p>
+      <w:pPr>
+        <w:rPr>
+          <w:sz w:val="24"/>
+          <w:szCs w:val="24"/>
+          <w:lang w:val="en-US"/>
+        </w:rPr>
+      </w:pPr>
+    </w:p>
+    <w:p>
+      <w:pPr>
+        <w:rPr>
+          <w:sz w:val="24"/>
+          <w:szCs w:val="24"/>
+          <w:lang w:val="en-US"/>
+        </w:rPr>
+      </w:pPr>
+      <w:r>
+        <w:rPr>
+          <w:sz w:val="24"/>
+          <w:szCs w:val="24"/>
+          <w:lang w:val="en-US"/>
+        </w:rPr>
+        <w:t>Once it has been approved by the others you will see the following option, just click merge to finalize the process.</w:t>
+      </w:r>
+    </w:p>
+    <w:p>
+      <w:pPr>
+        <w:rPr>
+          <w:sz w:val="24"/>
+          <w:szCs w:val="24"/>
+          <w:lang w:val="en-US"/>
+        </w:rPr>
+      </w:pPr>
+      <w:r>
+        <w:rPr>
+          <w:noProof/>
+        </w:rPr>
+        <w:drawing>
+          <wp:inline distT="0" distB="0" distL="0" distR="0" wp14:anchorId="2784A1B0" wp14:editId="4951EECC">
+            <wp:extent cx="5943600" cy="4523740"/>
+            <wp:effectExtent l="0" t="0" r="0" b="0"/>
+            <wp:docPr id="16" name="Picture 16"/>
+            <wp:cNvGraphicFramePr>
+              <a:graphicFrameLocks xmlns:a="http://schemas.openxmlformats.org/drawingml/2006/main" noChangeAspect="1"/>
+            </wp:cNvGraphicFramePr>
+            <a:graphic xmlns:a="http://schemas.openxmlformats.org/drawingml/2006/main">
+              <a:graphicData uri="http://schemas.openxmlformats.org/drawingml/2006/picture">
+                <pic:pic xmlns:pic="http://schemas.openxmlformats.org/drawingml/2006/picture">
+                  <pic:nvPicPr>
+                    <pic:cNvPr id="1" name=""/>
+                    <pic:cNvPicPr/>
+                  </pic:nvPicPr>
+                  <pic:blipFill>
+                    <a:blip r:embed="rId18"/>
+                    <a:stretch>
+                      <a:fillRect/>
+                    </a:stretch>
+                  </pic:blipFill>
+                  <pic:spPr>
+                    <a:xfrm>
+                      <a:off x="0" y="0"/>
+                      <a:ext cx="5943600" cy="4523740"/>
+                    </a:xfrm>
+                    <a:prstGeom prst="rect">
+                      <a:avLst/>
+                    </a:prstGeom>
+                  </pic:spPr>
+                </pic:pic>
+              </a:graphicData>
+            </a:graphic>
+          </wp:inline>
+        </w:drawing>
+      </w:r>
+    </w:p>
     <w:sectPr>
       <w:pgSz w:w="12240" w:h="15840"/>
       <w:pgMar w:top="1440" w:right="1440" w:bottom="1440" w:left="1440" w:header="708" w:footer="708" w:gutter="0"/>
@@ -558,8 +1908,97 @@
       </w:pPr>
     </w:lvl>
   </w:abstractNum>
+  <w:abstractNum w:abstractNumId="1" w15:restartNumberingAfterBreak="0">
+    <w:nsid w:val="48CE4B81"/>
+    <w:multiLevelType w:val="hybridMultilevel"/>
+    <w:tmpl w:val="B31CC284"/>
+    <w:lvl w:ilvl="0" w:tplc="1009000F">
+      <w:start w:val="1"/>
+      <w:numFmt w:val="decimal"/>
+      <w:lvlText w:val="%1."/>
+      <w:lvlJc w:val="left"/>
+      <w:pPr>
+        <w:ind w:left="720" w:hanging="360"/>
+      </w:pPr>
+    </w:lvl>
+    <w:lvl w:ilvl="1" w:tplc="10090019" w:tentative="1">
+      <w:start w:val="1"/>
+      <w:numFmt w:val="lowerLetter"/>
+      <w:lvlText w:val="%2."/>
+      <w:lvlJc w:val="left"/>
+      <w:pPr>
+        <w:ind w:left="1440" w:hanging="360"/>
+      </w:pPr>
+    </w:lvl>
+    <w:lvl w:ilvl="2" w:tplc="1009001B" w:tentative="1">
+      <w:start w:val="1"/>
+      <w:numFmt w:val="lowerRoman"/>
+      <w:lvlText w:val="%3."/>
+      <w:lvlJc w:val="right"/>
+      <w:pPr>
+        <w:ind w:left="2160" w:hanging="180"/>
+      </w:pPr>
+    </w:lvl>
+    <w:lvl w:ilvl="3" w:tplc="1009000F" w:tentative="1">
+      <w:start w:val="1"/>
+      <w:numFmt w:val="decimal"/>
+      <w:lvlText w:val="%4."/>
+      <w:lvlJc w:val="left"/>
+      <w:pPr>
+        <w:ind w:left="2880" w:hanging="360"/>
+      </w:pPr>
+    </w:lvl>
+    <w:lvl w:ilvl="4" w:tplc="10090019" w:tentative="1">
+      <w:start w:val="1"/>
+      <w:numFmt w:val="lowerLetter"/>
+      <w:lvlText w:val="%5."/>
+      <w:lvlJc w:val="left"/>
+      <w:pPr>
+        <w:ind w:left="3600" w:hanging="360"/>
+      </w:pPr>
+    </w:lvl>
+    <w:lvl w:ilvl="5" w:tplc="1009001B" w:tentative="1">
+      <w:start w:val="1"/>
+      <w:numFmt w:val="lowerRoman"/>
+      <w:lvlText w:val="%6."/>
+      <w:lvlJc w:val="right"/>
+      <w:pPr>
+        <w:ind w:left="4320" w:hanging="180"/>
+      </w:pPr>
+    </w:lvl>
+    <w:lvl w:ilvl="6" w:tplc="1009000F" w:tentative="1">
+      <w:start w:val="1"/>
+      <w:numFmt w:val="decimal"/>
+      <w:lvlText w:val="%7."/>
+      <w:lvlJc w:val="left"/>
+      <w:pPr>
+        <w:ind w:left="5040" w:hanging="360"/>
+      </w:pPr>
+    </w:lvl>
+    <w:lvl w:ilvl="7" w:tplc="10090019" w:tentative="1">
+      <w:start w:val="1"/>
+      <w:numFmt w:val="lowerLetter"/>
+      <w:lvlText w:val="%8."/>
+      <w:lvlJc w:val="left"/>
+      <w:pPr>
+        <w:ind w:left="5760" w:hanging="360"/>
+      </w:pPr>
+    </w:lvl>
+    <w:lvl w:ilvl="8" w:tplc="1009001B" w:tentative="1">
+      <w:start w:val="1"/>
+      <w:numFmt w:val="lowerRoman"/>
+      <w:lvlText w:val="%9."/>
+      <w:lvlJc w:val="right"/>
+      <w:pPr>
+        <w:ind w:left="6480" w:hanging="180"/>
+      </w:pPr>
+    </w:lvl>
+  </w:abstractNum>
   <w:num w:numId="1">
     <w:abstractNumId w:val="0"/>
+  </w:num>
+  <w:num w:numId="2">
+    <w:abstractNumId w:val="1"/>
   </w:num>
 </w:numbering>
 </file>
@@ -687,6 +2126,7 @@
     <w:lsdException w:name="HTML Sample" w:semiHidden="1" w:unhideWhenUsed="1"/>
     <w:lsdException w:name="HTML Typewriter" w:semiHidden="1" w:unhideWhenUsed="1"/>
     <w:lsdException w:name="HTML Variable" w:semiHidden="1" w:unhideWhenUsed="1"/>
+    <w:lsdException w:name="Normal Table" w:semiHidden="1" w:unhideWhenUsed="1"/>
     <w:lsdException w:name="annotation subject" w:semiHidden="1" w:unhideWhenUsed="1"/>
     <w:lsdException w:name="No List" w:semiHidden="1" w:unhideWhenUsed="1"/>
     <w:lsdException w:name="Outline List 1" w:semiHidden="1" w:unhideWhenUsed="1"/>
@@ -733,8 +2173,10 @@
     <w:lsdException w:name="Table Subtle 2" w:semiHidden="1" w:unhideWhenUsed="1"/>
     <w:lsdException w:name="Table Web 1" w:semiHidden="1" w:unhideWhenUsed="1"/>
     <w:lsdException w:name="Table Web 2" w:semiHidden="1" w:unhideWhenUsed="1"/>
+    <w:lsdException w:name="Table Web 3" w:semiHidden="1" w:unhideWhenUsed="1"/>
     <w:lsdException w:name="Balloon Text" w:semiHidden="1" w:unhideWhenUsed="1"/>
     <w:lsdException w:name="Table Grid" w:uiPriority="39"/>
+    <w:lsdException w:name="Table Theme" w:semiHidden="1" w:unhideWhenUsed="1"/>
     <w:lsdException w:name="Placeholder Text" w:semiHidden="1"/>
     <w:lsdException w:name="No Spacing" w:uiPriority="1" w:qFormat="1"/>
     <w:lsdException w:name="Light Shading" w:uiPriority="60"/>
@@ -959,6 +2401,7 @@
   <w:style w:type="paragraph" w:default="1" w:styleId="Normal">
     <w:name w:val="Normal"/>
     <w:qFormat/>
+    <w:rsid w:val="009D46C9"/>
   </w:style>
   <w:style w:type="character" w:default="1" w:styleId="DefaultParagraphFont">
     <w:name w:val="Default Paragraph Font"/>
@@ -997,6 +2440,18 @@
       <w:ind w:left="720"/>
       <w:contextualSpacing/>
     </w:pPr>
+  </w:style>
+  <w:style w:type="character" w:styleId="Hyperlink">
+    <w:name w:val="Hyperlink"/>
+    <w:basedOn w:val="DefaultParagraphFont"/>
+    <w:uiPriority w:val="99"/>
+    <w:semiHidden/>
+    <w:unhideWhenUsed/>
+    <w:rsid w:val="009D46C9"/>
+    <w:rPr>
+      <w:color w:val="0000FF"/>
+      <w:u w:val="single"/>
+    </w:rPr>
   </w:style>
 </w:styles>
 </file>

</xml_diff>